<commit_message>
updated w/ video link
</commit_message>
<xml_diff>
--- a/Milestones/Milestone Final.docx
+++ b/Milestones/Milestone Final.docx
@@ -93,65 +93,8 @@
           <w:rFonts w:ascii="Times New Roman" w:hAnsi="Times New Roman" w:cs="Times New Roman"/>
           <w:sz w:val="24"/>
         </w:rPr>
-        <w:t xml:space="preserve">David </w:t>
-      </w:r>
-      <w:proofErr w:type="spellStart"/>
-      <w:r>
-        <w:rPr>
-          <w:rFonts w:ascii="Times New Roman" w:hAnsi="Times New Roman" w:cs="Times New Roman"/>
-          <w:sz w:val="24"/>
-        </w:rPr>
-        <w:t>Gartzke</w:t>
-      </w:r>
-      <w:proofErr w:type="spellEnd"/>
-      <w:r>
-        <w:rPr>
-          <w:rFonts w:ascii="Times New Roman" w:hAnsi="Times New Roman" w:cs="Times New Roman"/>
-          <w:sz w:val="24"/>
-        </w:rPr>
-        <w:t xml:space="preserve">, </w:t>
-      </w:r>
-      <w:proofErr w:type="spellStart"/>
-      <w:r>
-        <w:rPr>
-          <w:rFonts w:ascii="Times New Roman" w:hAnsi="Times New Roman" w:cs="Times New Roman"/>
-          <w:sz w:val="24"/>
-        </w:rPr>
-        <w:t>Brodie</w:t>
-      </w:r>
-      <w:proofErr w:type="spellEnd"/>
-      <w:r>
-        <w:rPr>
-          <w:rFonts w:ascii="Times New Roman" w:hAnsi="Times New Roman" w:cs="Times New Roman"/>
-          <w:sz w:val="24"/>
-        </w:rPr>
-        <w:t xml:space="preserve"> </w:t>
-      </w:r>
-      <w:proofErr w:type="spellStart"/>
-      <w:r>
-        <w:rPr>
-          <w:rFonts w:ascii="Times New Roman" w:hAnsi="Times New Roman" w:cs="Times New Roman"/>
-          <w:sz w:val="24"/>
-        </w:rPr>
-        <w:t>Lockard</w:t>
-      </w:r>
-      <w:proofErr w:type="spellEnd"/>
-      <w:r>
-        <w:rPr>
-          <w:rFonts w:ascii="Times New Roman" w:hAnsi="Times New Roman" w:cs="Times New Roman"/>
-          <w:sz w:val="24"/>
-        </w:rPr>
-        <w:t xml:space="preserve">, Francis </w:t>
-      </w:r>
-      <w:proofErr w:type="spellStart"/>
-      <w:r>
-        <w:rPr>
-          <w:rFonts w:ascii="Times New Roman" w:hAnsi="Times New Roman" w:cs="Times New Roman"/>
-          <w:sz w:val="24"/>
-        </w:rPr>
-        <w:t>Meng</w:t>
-      </w:r>
-      <w:proofErr w:type="spellEnd"/>
+        <w:t>David Gartzke, Brodie Lockard, Francis Meng</w:t>
+      </w:r>
     </w:p>
     <w:p>
       <w:pPr>
@@ -359,21 +302,12 @@
           <w:sz w:val="24"/>
         </w:rPr>
       </w:pPr>
-      <w:proofErr w:type="spellStart"/>
-      <w:r>
-        <w:rPr>
-          <w:rFonts w:ascii="Times New Roman" w:hAnsi="Times New Roman" w:cs="Times New Roman"/>
-          <w:sz w:val="24"/>
-        </w:rPr>
-        <w:t>Brodie</w:t>
-      </w:r>
-      <w:proofErr w:type="spellEnd"/>
-      <w:r>
-        <w:rPr>
-          <w:rFonts w:ascii="Times New Roman" w:hAnsi="Times New Roman" w:cs="Times New Roman"/>
-          <w:sz w:val="24"/>
-        </w:rPr>
-        <w:t xml:space="preserve"> </w:t>
+      <w:r>
+        <w:rPr>
+          <w:rFonts w:ascii="Times New Roman" w:hAnsi="Times New Roman" w:cs="Times New Roman"/>
+          <w:sz w:val="24"/>
+        </w:rPr>
+        <w:t xml:space="preserve">Brodie </w:t>
       </w:r>
       <w:r>
         <w:rPr>
@@ -471,21 +405,12 @@
         <w:tab/>
         <w:t>(</w:t>
       </w:r>
-      <w:proofErr w:type="gramStart"/>
-      <w:r>
-        <w:rPr>
-          <w:rFonts w:ascii="Times New Roman" w:hAnsi="Times New Roman" w:cs="Times New Roman"/>
-          <w:sz w:val="24"/>
-        </w:rPr>
-        <w:t>page</w:t>
-      </w:r>
-      <w:proofErr w:type="gramEnd"/>
-      <w:r>
-        <w:rPr>
-          <w:rFonts w:ascii="Times New Roman" w:hAnsi="Times New Roman" w:cs="Times New Roman"/>
-          <w:sz w:val="24"/>
-        </w:rPr>
-        <w:t xml:space="preserve"> 3</w:t>
+      <w:r>
+        <w:rPr>
+          <w:rFonts w:ascii="Times New Roman" w:hAnsi="Times New Roman" w:cs="Times New Roman"/>
+          <w:sz w:val="24"/>
+        </w:rPr>
+        <w:t>page 3</w:t>
       </w:r>
       <w:r>
         <w:rPr>
@@ -536,23 +461,7 @@
           <w:sz w:val="24"/>
         </w:rPr>
         <w:tab/>
-        <w:t>(</w:t>
-      </w:r>
-      <w:proofErr w:type="gramStart"/>
-      <w:r>
-        <w:rPr>
-          <w:rFonts w:ascii="Times New Roman" w:hAnsi="Times New Roman" w:cs="Times New Roman"/>
-          <w:sz w:val="24"/>
-        </w:rPr>
-        <w:t>attached</w:t>
-      </w:r>
-      <w:proofErr w:type="gramEnd"/>
-      <w:r>
-        <w:rPr>
-          <w:rFonts w:ascii="Times New Roman" w:hAnsi="Times New Roman" w:cs="Times New Roman"/>
-          <w:sz w:val="24"/>
-        </w:rPr>
-        <w:t xml:space="preserve"> in excel sheet)</w:t>
+        <w:t>(attached in excel sheet)</w:t>
       </w:r>
     </w:p>
     <w:p/>
@@ -591,19 +500,27 @@
         </w:rPr>
         <w:tab/>
       </w:r>
+    </w:p>
+    <w:p>
+      <w:pPr>
+        <w:spacing w:after="0"/>
+        <w:rPr>
+          <w:rFonts w:ascii="Times New Roman" w:hAnsi="Times New Roman" w:cs="Times New Roman"/>
+          <w:b/>
+          <w:sz w:val="24"/>
+          <w:u w:val="single"/>
+        </w:rPr>
+      </w:pPr>
+      <w:hyperlink r:id="rId7" w:history="1">
+        <w:r>
+          <w:rPr>
+            <w:rStyle w:val="Hyperlink"/>
+          </w:rPr>
+          <w:t>http://www.youtube.com/watch?v=8ZZu58YToIk&amp;feature=youtu.be</w:t>
+        </w:r>
+      </w:hyperlink>
       <w:bookmarkStart w:id="0" w:name="_GoBack"/>
       <w:bookmarkEnd w:id="0"/>
-    </w:p>
-    <w:p>
-      <w:pPr>
-        <w:spacing w:after="0"/>
-        <w:rPr>
-          <w:rFonts w:ascii="Times New Roman" w:hAnsi="Times New Roman" w:cs="Times New Roman"/>
-          <w:b/>
-          <w:sz w:val="24"/>
-          <w:u w:val="single"/>
-        </w:rPr>
-      </w:pPr>
     </w:p>
     <w:p>
       <w:pPr>
@@ -1122,7 +1039,7 @@
                     <pic:cNvPicPr/>
                   </pic:nvPicPr>
                   <pic:blipFill>
-                    <a:blip r:embed="rId7" cstate="print">
+                    <a:blip r:embed="rId8" cstate="print">
                       <a:extLst>
                         <a:ext uri="{28A0092B-C50C-407E-A947-70E740481C1C}">
                           <a14:useLocalDpi xmlns:a14="http://schemas.microsoft.com/office/drawing/2010/main" val="0"/>
@@ -1532,6 +1449,18 @@
       <w:contextualSpacing/>
     </w:pPr>
   </w:style>
+  <w:style w:type="character" w:styleId="Hyperlink">
+    <w:name w:val="Hyperlink"/>
+    <w:basedOn w:val="DefaultParagraphFont"/>
+    <w:uiPriority w:val="99"/>
+    <w:semiHidden/>
+    <w:unhideWhenUsed/>
+    <w:rsid w:val="001D46A9"/>
+    <w:rPr>
+      <w:color w:val="0000FF"/>
+      <w:u w:val="single"/>
+    </w:rPr>
+  </w:style>
 </w:styles>
 </file>
 
@@ -1770,6 +1699,18 @@
       <w:ind w:left="720"/>
       <w:contextualSpacing/>
     </w:pPr>
+  </w:style>
+  <w:style w:type="character" w:styleId="Hyperlink">
+    <w:name w:val="Hyperlink"/>
+    <w:basedOn w:val="DefaultParagraphFont"/>
+    <w:uiPriority w:val="99"/>
+    <w:semiHidden/>
+    <w:unhideWhenUsed/>
+    <w:rsid w:val="001D46A9"/>
+    <w:rPr>
+      <w:color w:val="0000FF"/>
+      <w:u w:val="single"/>
+    </w:rPr>
   </w:style>
 </w:styles>
 </file>

</xml_diff>